<commit_message>
Ytterligare tester gjorda - Blackbox
</commit_message>
<xml_diff>
--- a/Blackboxtestning.docx
+++ b/Blackboxtestning.docx
@@ -190,8 +190,15 @@
       <w:r>
         <w:rPr>
           <w:rFonts w:ascii="Times New Roman" w:hAnsi="Times New Roman" w:cs="Times New Roman"/>
-        </w:rPr>
-        <w:t xml:space="preserve">Grön text symboliserar ett lyckat test, </w:t>
+          <w:color w:val="00B050"/>
+        </w:rPr>
+        <w:t xml:space="preserve">Grön text </w:t>
+      </w:r>
+      <w:r>
+        <w:rPr>
+          <w:rFonts w:ascii="Times New Roman" w:hAnsi="Times New Roman" w:cs="Times New Roman"/>
+        </w:rPr>
+        <w:t xml:space="preserve">symboliserar ett lyckat test, </w:t>
       </w:r>
       <w:proofErr w:type="gramStart"/>
       <w:r>
@@ -205,7 +212,39 @@
         <w:rPr>
           <w:rFonts w:ascii="Times New Roman" w:hAnsi="Times New Roman" w:cs="Times New Roman"/>
         </w:rPr>
-        <w:t xml:space="preserve"> där programmet körs och levererar förväntat resultat, röd text symboliserar det motsatta.</w:t>
+        <w:t xml:space="preserve"> där programmet körs och levererar förväntat resultat, </w:t>
+      </w:r>
+      <w:r>
+        <w:rPr>
+          <w:rFonts w:ascii="Times New Roman" w:hAnsi="Times New Roman" w:cs="Times New Roman"/>
+          <w:color w:val="FF0000"/>
+        </w:rPr>
+        <w:t xml:space="preserve">röd text </w:t>
+      </w:r>
+      <w:r>
+        <w:rPr>
+          <w:rFonts w:ascii="Times New Roman" w:hAnsi="Times New Roman" w:cs="Times New Roman"/>
+        </w:rPr>
+        <w:t>symboliserar det motsatta.</w:t>
+      </w:r>
+      <w:r>
+        <w:rPr>
+          <w:rFonts w:ascii="Times New Roman" w:hAnsi="Times New Roman" w:cs="Times New Roman"/>
+        </w:rPr>
+        <w:t xml:space="preserve"> </w:t>
+      </w:r>
+      <w:r>
+        <w:rPr>
+          <w:rFonts w:ascii="Times New Roman" w:hAnsi="Times New Roman" w:cs="Times New Roman"/>
+          <w:color w:val="C45911" w:themeColor="accent2" w:themeShade="BF"/>
+        </w:rPr>
+        <w:t xml:space="preserve">Orange text </w:t>
+      </w:r>
+      <w:r>
+        <w:rPr>
+          <w:rFonts w:ascii="Times New Roman" w:hAnsi="Times New Roman" w:cs="Times New Roman"/>
+        </w:rPr>
+        <w:t>symboliserar att det finns brister i funktionen.</w:t>
       </w:r>
     </w:p>
     <w:p>
@@ -670,15 +709,22 @@
             <w:r>
               <w:rPr>
                 <w:rFonts w:ascii="Times New Roman" w:hAnsi="Times New Roman" w:cs="Times New Roman"/>
-                <w:color w:val="00B050"/>
-              </w:rPr>
-              <w:t xml:space="preserve">TRUE – Kan </w:t>
+                <w:color w:val="FF0000"/>
+              </w:rPr>
+              <w:t>FALSE</w:t>
+            </w:r>
+            <w:r>
+              <w:rPr>
+                <w:rFonts w:ascii="Times New Roman" w:hAnsi="Times New Roman" w:cs="Times New Roman"/>
+                <w:color w:val="FF0000"/>
+              </w:rPr>
+              <w:t xml:space="preserve"> – Kan </w:t>
             </w:r>
             <w:proofErr w:type="gramStart"/>
             <w:r>
               <w:rPr>
                 <w:rFonts w:ascii="Times New Roman" w:hAnsi="Times New Roman" w:cs="Times New Roman"/>
-                <w:color w:val="00B050"/>
+                <w:color w:val="FF0000"/>
               </w:rPr>
               <w:t>ej</w:t>
             </w:r>
@@ -686,7 +732,7 @@
             <w:r>
               <w:rPr>
                 <w:rFonts w:ascii="Times New Roman" w:hAnsi="Times New Roman" w:cs="Times New Roman"/>
-                <w:color w:val="00B050"/>
+                <w:color w:val="FF0000"/>
               </w:rPr>
               <w:t xml:space="preserve"> hanteras, </w:t>
             </w:r>
@@ -694,14 +740,14 @@
             <w:r>
               <w:rPr>
                 <w:rFonts w:ascii="Times New Roman" w:hAnsi="Times New Roman" w:cs="Times New Roman"/>
-                <w:color w:val="00B050"/>
+                <w:color w:val="FF0000"/>
               </w:rPr>
               <w:t>crash</w:t>
             </w:r>
             <w:r>
               <w:rPr>
                 <w:rFonts w:ascii="Times New Roman" w:hAnsi="Times New Roman" w:cs="Times New Roman"/>
-                <w:color w:val="00B050"/>
+                <w:color w:val="FF0000"/>
               </w:rPr>
               <w:t>ar</w:t>
             </w:r>
@@ -709,7 +755,7 @@
             <w:r>
               <w:rPr>
                 <w:rFonts w:ascii="Times New Roman" w:hAnsi="Times New Roman" w:cs="Times New Roman"/>
-                <w:color w:val="00B050"/>
+                <w:color w:val="FF0000"/>
               </w:rPr>
               <w:t xml:space="preserve"> applikationen</w:t>
             </w:r>
@@ -942,7 +988,7 @@
             <w:r>
               <w:rPr>
                 <w:rFonts w:ascii="Times New Roman" w:hAnsi="Times New Roman" w:cs="Times New Roman"/>
-                <w:color w:val="00B050"/>
+                <w:color w:val="FF0000"/>
               </w:rPr>
               <w:t xml:space="preserve">FALSE – Större värde än double tillåter, samt </w:t>
             </w:r>
@@ -950,7 +996,7 @@
             <w:r>
               <w:rPr>
                 <w:rFonts w:ascii="Times New Roman" w:hAnsi="Times New Roman" w:cs="Times New Roman"/>
-                <w:color w:val="00B050"/>
+                <w:color w:val="FF0000"/>
               </w:rPr>
               <w:t>programcrash</w:t>
             </w:r>
@@ -973,7 +1019,7 @@
             <w:r>
               <w:rPr>
                 <w:rFonts w:ascii="Times New Roman" w:hAnsi="Times New Roman" w:cs="Times New Roman"/>
-                <w:color w:val="FF0000"/>
+                <w:color w:val="C45911" w:themeColor="accent2" w:themeShade="BF"/>
               </w:rPr>
               <w:t>Ja</w:t>
             </w:r>
@@ -1259,8 +1305,13 @@
                 <w:b w:val="0"/>
               </w:rPr>
             </w:pPr>
-            <w:bookmarkStart w:id="0" w:name="_GoBack"/>
-            <w:bookmarkEnd w:id="0"/>
+            <w:r>
+              <w:rPr>
+                <w:rFonts w:ascii="Times New Roman" w:hAnsi="Times New Roman" w:cs="Times New Roman"/>
+                <w:b w:val="0"/>
+              </w:rPr>
+              <w:t>1,2,3</w:t>
+            </w:r>
           </w:p>
         </w:tc>
         <w:tc>
@@ -1276,6 +1327,13 @@
                 <w:color w:val="00B050"/>
               </w:rPr>
             </w:pPr>
+            <w:r>
+              <w:rPr>
+                <w:rFonts w:ascii="Times New Roman" w:hAnsi="Times New Roman" w:cs="Times New Roman"/>
+                <w:color w:val="00B050"/>
+              </w:rPr>
+              <w:t>TRUE – Inga lika sidor</w:t>
+            </w:r>
           </w:p>
         </w:tc>
         <w:tc>
@@ -1291,6 +1349,13 @@
                 <w:color w:val="00B050"/>
               </w:rPr>
             </w:pPr>
+            <w:r>
+              <w:rPr>
+                <w:rFonts w:ascii="Times New Roman" w:hAnsi="Times New Roman" w:cs="Times New Roman"/>
+                <w:color w:val="00B050"/>
+              </w:rPr>
+              <w:t>TRUE – Inga lika sidor</w:t>
+            </w:r>
           </w:p>
         </w:tc>
         <w:tc>
@@ -1306,6 +1371,13 @@
                 <w:color w:val="00B050"/>
               </w:rPr>
             </w:pPr>
+            <w:r>
+              <w:rPr>
+                <w:rFonts w:ascii="Times New Roman" w:hAnsi="Times New Roman" w:cs="Times New Roman"/>
+                <w:color w:val="00B050"/>
+              </w:rPr>
+              <w:t>Nej</w:t>
+            </w:r>
           </w:p>
         </w:tc>
       </w:tr>
@@ -1326,6 +1398,13 @@
                 <w:b w:val="0"/>
               </w:rPr>
             </w:pPr>
+            <w:r>
+              <w:rPr>
+                <w:rFonts w:ascii="Times New Roman" w:hAnsi="Times New Roman" w:cs="Times New Roman"/>
+                <w:b w:val="0"/>
+              </w:rPr>
+              <w:t>1,2,3,4,5</w:t>
+            </w:r>
           </w:p>
         </w:tc>
         <w:tc>
@@ -1341,6 +1420,13 @@
                 <w:color w:val="00B050"/>
               </w:rPr>
             </w:pPr>
+            <w:r>
+              <w:rPr>
+                <w:rFonts w:ascii="Times New Roman" w:hAnsi="Times New Roman" w:cs="Times New Roman"/>
+                <w:color w:val="FF0000"/>
+              </w:rPr>
+              <w:t>FALSE – Inte en triangel</w:t>
+            </w:r>
           </w:p>
         </w:tc>
         <w:tc>
@@ -1356,6 +1442,13 @@
                 <w:color w:val="00B050"/>
               </w:rPr>
             </w:pPr>
+            <w:r>
+              <w:rPr>
+                <w:rFonts w:ascii="Times New Roman" w:hAnsi="Times New Roman" w:cs="Times New Roman"/>
+                <w:color w:val="00B050"/>
+              </w:rPr>
+              <w:t>TRUE – Triangeln har inga lika sidor</w:t>
+            </w:r>
           </w:p>
         </w:tc>
         <w:tc>
@@ -1371,6 +1464,13 @@
                 <w:color w:val="00B050"/>
               </w:rPr>
             </w:pPr>
+            <w:r>
+              <w:rPr>
+                <w:rFonts w:ascii="Times New Roman" w:hAnsi="Times New Roman" w:cs="Times New Roman"/>
+                <w:color w:val="FF0000"/>
+              </w:rPr>
+              <w:t>Ja</w:t>
+            </w:r>
           </w:p>
         </w:tc>
       </w:tr>
@@ -1392,6 +1492,13 @@
                 <w:b w:val="0"/>
               </w:rPr>
             </w:pPr>
+            <w:r>
+              <w:rPr>
+                <w:rFonts w:ascii="Times New Roman" w:hAnsi="Times New Roman" w:cs="Times New Roman"/>
+                <w:b w:val="0"/>
+              </w:rPr>
+              <w:t>Ett, Två, Tre</w:t>
+            </w:r>
           </w:p>
         </w:tc>
         <w:tc>
@@ -1407,6 +1514,13 @@
                 <w:color w:val="00B050"/>
               </w:rPr>
             </w:pPr>
+            <w:r>
+              <w:rPr>
+                <w:rFonts w:ascii="Times New Roman" w:hAnsi="Times New Roman" w:cs="Times New Roman"/>
+                <w:color w:val="FF0000"/>
+              </w:rPr>
+              <w:t>FALSE – Formatfel, ange numeriska värden</w:t>
+            </w:r>
           </w:p>
         </w:tc>
         <w:tc>
@@ -1422,6 +1536,22 @@
                 <w:color w:val="00B050"/>
               </w:rPr>
             </w:pPr>
+            <w:r>
+              <w:rPr>
+                <w:rFonts w:ascii="Times New Roman" w:hAnsi="Times New Roman" w:cs="Times New Roman"/>
+                <w:color w:val="FF0000"/>
+              </w:rPr>
+              <w:t xml:space="preserve">FALSE – Felaktigt värde, </w:t>
+            </w:r>
+            <w:proofErr w:type="spellStart"/>
+            <w:r>
+              <w:rPr>
+                <w:rFonts w:ascii="Times New Roman" w:hAnsi="Times New Roman" w:cs="Times New Roman"/>
+                <w:color w:val="FF0000"/>
+              </w:rPr>
+              <w:t>programcrash</w:t>
+            </w:r>
+            <w:proofErr w:type="spellEnd"/>
           </w:p>
         </w:tc>
         <w:tc>
@@ -1437,8 +1567,17 @@
                 <w:color w:val="00B050"/>
               </w:rPr>
             </w:pPr>
-          </w:p>
-        </w:tc>
+            <w:r>
+              <w:rPr>
+                <w:rFonts w:ascii="Times New Roman" w:hAnsi="Times New Roman" w:cs="Times New Roman"/>
+                <w:color w:val="C45911" w:themeColor="accent2" w:themeShade="BF"/>
+              </w:rPr>
+              <w:t>Ja</w:t>
+            </w:r>
+          </w:p>
+        </w:tc>
+        <w:bookmarkStart w:id="0" w:name="_GoBack"/>
+        <w:bookmarkEnd w:id="0"/>
       </w:tr>
       <w:tr>
         <w:trPr>
@@ -1710,6 +1849,164 @@
           <w:rFonts w:ascii="Times New Roman" w:hAnsi="Times New Roman" w:cs="Times New Roman"/>
         </w:rPr>
       </w:pPr>
+    </w:p>
+    <w:p>
+      <w:pPr>
+        <w:pStyle w:val="Rubrik2"/>
+        <w:rPr>
+          <w:rFonts w:ascii="Times New Roman" w:hAnsi="Times New Roman" w:cs="Times New Roman"/>
+        </w:rPr>
+      </w:pPr>
+      <w:r>
+        <w:rPr>
+          <w:rFonts w:ascii="Times New Roman" w:hAnsi="Times New Roman" w:cs="Times New Roman"/>
+        </w:rPr>
+        <w:t>2.3 Kommentarer kring testerna</w:t>
+      </w:r>
+    </w:p>
+    <w:p>
+      <w:pPr>
+        <w:rPr>
+          <w:rFonts w:ascii="Times New Roman" w:hAnsi="Times New Roman" w:cs="Times New Roman"/>
+        </w:rPr>
+      </w:pPr>
+      <w:r>
+        <w:rPr>
+          <w:rFonts w:ascii="Times New Roman" w:hAnsi="Times New Roman" w:cs="Times New Roman"/>
+        </w:rPr>
+        <w:t>Testerna ovan påvisar att:</w:t>
+      </w:r>
+    </w:p>
+    <w:p>
+      <w:pPr>
+        <w:pStyle w:val="Liststycke"/>
+        <w:numPr>
+          <w:ilvl w:val="0"/>
+          <w:numId w:val="1"/>
+        </w:numPr>
+        <w:rPr>
+          <w:rFonts w:ascii="Times New Roman" w:hAnsi="Times New Roman" w:cs="Times New Roman"/>
+        </w:rPr>
+      </w:pPr>
+      <w:r>
+        <w:rPr>
+          <w:rFonts w:ascii="Times New Roman" w:hAnsi="Times New Roman" w:cs="Times New Roman"/>
+        </w:rPr>
+        <w:t xml:space="preserve">Applikationen inte kontrollerar om värden som skickas in är större än 0. </w:t>
+      </w:r>
+    </w:p>
+    <w:p>
+      <w:pPr>
+        <w:pStyle w:val="Liststycke"/>
+        <w:numPr>
+          <w:ilvl w:val="0"/>
+          <w:numId w:val="1"/>
+        </w:numPr>
+        <w:rPr>
+          <w:rFonts w:ascii="Times New Roman" w:hAnsi="Times New Roman" w:cs="Times New Roman"/>
+        </w:rPr>
+      </w:pPr>
+      <w:r>
+        <w:rPr>
+          <w:rFonts w:ascii="Times New Roman" w:hAnsi="Times New Roman" w:cs="Times New Roman"/>
+        </w:rPr>
+        <w:t xml:space="preserve">Felhantering saknas, relevanta felmeddelanden presenteras </w:t>
+      </w:r>
+      <w:proofErr w:type="gramStart"/>
+      <w:r>
+        <w:rPr>
+          <w:rFonts w:ascii="Times New Roman" w:hAnsi="Times New Roman" w:cs="Times New Roman"/>
+        </w:rPr>
+        <w:t>ej</w:t>
+      </w:r>
+      <w:proofErr w:type="gramEnd"/>
+      <w:r>
+        <w:rPr>
+          <w:rFonts w:ascii="Times New Roman" w:hAnsi="Times New Roman" w:cs="Times New Roman"/>
+        </w:rPr>
+        <w:t xml:space="preserve"> för användaren.</w:t>
+      </w:r>
+    </w:p>
+    <w:p>
+      <w:pPr>
+        <w:pStyle w:val="Liststycke"/>
+        <w:numPr>
+          <w:ilvl w:val="0"/>
+          <w:numId w:val="1"/>
+        </w:numPr>
+        <w:rPr>
+          <w:rFonts w:ascii="Times New Roman" w:hAnsi="Times New Roman" w:cs="Times New Roman"/>
+        </w:rPr>
+      </w:pPr>
+      <w:r>
+        <w:rPr>
+          <w:rFonts w:ascii="Times New Roman" w:hAnsi="Times New Roman" w:cs="Times New Roman"/>
+        </w:rPr>
+        <w:t>Korrekt bedömning av liksidiga/likbenta</w:t>
+      </w:r>
+      <w:r>
+        <w:rPr>
+          <w:rFonts w:ascii="Times New Roman" w:hAnsi="Times New Roman" w:cs="Times New Roman"/>
+        </w:rPr>
+        <w:t>/inga lika sidor-</w:t>
+      </w:r>
+      <w:r>
+        <w:rPr>
+          <w:rFonts w:ascii="Times New Roman" w:hAnsi="Times New Roman" w:cs="Times New Roman"/>
+        </w:rPr>
+        <w:t xml:space="preserve"> trianglar görs vid korrekt input</w:t>
+      </w:r>
+    </w:p>
+    <w:p>
+      <w:pPr>
+        <w:pStyle w:val="Liststycke"/>
+        <w:numPr>
+          <w:ilvl w:val="0"/>
+          <w:numId w:val="1"/>
+        </w:numPr>
+        <w:rPr>
+          <w:rFonts w:ascii="Times New Roman" w:hAnsi="Times New Roman" w:cs="Times New Roman"/>
+        </w:rPr>
+      </w:pPr>
+      <w:r>
+        <w:rPr>
+          <w:rFonts w:ascii="Times New Roman" w:hAnsi="Times New Roman" w:cs="Times New Roman"/>
+        </w:rPr>
+        <w:t>Double</w:t>
+      </w:r>
+      <w:r>
+        <w:rPr>
+          <w:rStyle w:val="Fotnotsreferens"/>
+          <w:rFonts w:ascii="Times New Roman" w:hAnsi="Times New Roman" w:cs="Times New Roman"/>
+        </w:rPr>
+        <w:footnoteReference w:id="1"/>
+      </w:r>
+      <w:r>
+        <w:rPr>
+          <w:rFonts w:ascii="Times New Roman" w:hAnsi="Times New Roman" w:cs="Times New Roman"/>
+        </w:rPr>
+        <w:t xml:space="preserve"> är de facto använd som </w:t>
+      </w:r>
+      <w:proofErr w:type="spellStart"/>
+      <w:r>
+        <w:rPr>
+          <w:rFonts w:ascii="Times New Roman" w:hAnsi="Times New Roman" w:cs="Times New Roman"/>
+        </w:rPr>
+        <w:t>datatyp</w:t>
+      </w:r>
+      <w:proofErr w:type="spellEnd"/>
+      <w:r>
+        <w:rPr>
+          <w:rFonts w:ascii="Times New Roman" w:hAnsi="Times New Roman" w:cs="Times New Roman"/>
+        </w:rPr>
+        <w:t>, felhantering saknas dock vid högre värde än hanterbart.</w:t>
+      </w:r>
+      <w:r>
+        <w:rPr>
+          <w:rFonts w:ascii="Times New Roman" w:hAnsi="Times New Roman" w:cs="Times New Roman"/>
+        </w:rPr>
+        <w:t xml:space="preserve"> </w:t>
+      </w:r>
     </w:p>
     <w:p>
       <w:pPr>
@@ -1735,6 +2032,209 @@
     </w:sectPr>
   </w:body>
 </w:document>
+</file>
+
+<file path=word/endnotes.xml><?xml version="1.0" encoding="utf-8"?>
+<w:endnotes xmlns:wpc="http://schemas.microsoft.com/office/word/2010/wordprocessingCanvas" xmlns:mc="http://schemas.openxmlformats.org/markup-compatibility/2006" xmlns:o="urn:schemas-microsoft-com:office:office" xmlns:r="http://schemas.openxmlformats.org/officeDocument/2006/relationships" xmlns:m="http://schemas.openxmlformats.org/officeDocument/2006/math" xmlns:v="urn:schemas-microsoft-com:vml" xmlns:wp14="http://schemas.microsoft.com/office/word/2010/wordprocessingDrawing" xmlns:wp="http://schemas.openxmlformats.org/drawingml/2006/wordprocessingDrawing" xmlns:w10="urn:schemas-microsoft-com:office:word" xmlns:w="http://schemas.openxmlformats.org/wordprocessingml/2006/main" xmlns:w14="http://schemas.microsoft.com/office/word/2010/wordml" xmlns:w15="http://schemas.microsoft.com/office/word/2012/wordml" xmlns:wpg="http://schemas.microsoft.com/office/word/2010/wordprocessingGroup" xmlns:wpi="http://schemas.microsoft.com/office/word/2010/wordprocessingInk" xmlns:wne="http://schemas.microsoft.com/office/word/2006/wordml" xmlns:wps="http://schemas.microsoft.com/office/word/2010/wordprocessingShape" mc:Ignorable="w14 w15 wp14">
+  <w:endnote w:type="separator" w:id="-1">
+    <w:p>
+      <w:pPr>
+        <w:spacing w:after="0" w:line="240" w:lineRule="auto"/>
+      </w:pPr>
+      <w:r>
+        <w:separator/>
+      </w:r>
+    </w:p>
+  </w:endnote>
+  <w:endnote w:type="continuationSeparator" w:id="0">
+    <w:p>
+      <w:pPr>
+        <w:spacing w:after="0" w:line="240" w:lineRule="auto"/>
+      </w:pPr>
+      <w:r>
+        <w:continuationSeparator/>
+      </w:r>
+    </w:p>
+  </w:endnote>
+</w:endnotes>
+</file>
+
+<file path=word/footnotes.xml><?xml version="1.0" encoding="utf-8"?>
+<w:footnotes xmlns:wpc="http://schemas.microsoft.com/office/word/2010/wordprocessingCanvas" xmlns:mc="http://schemas.openxmlformats.org/markup-compatibility/2006" xmlns:o="urn:schemas-microsoft-com:office:office" xmlns:r="http://schemas.openxmlformats.org/officeDocument/2006/relationships" xmlns:m="http://schemas.openxmlformats.org/officeDocument/2006/math" xmlns:v="urn:schemas-microsoft-com:vml" xmlns:wp14="http://schemas.microsoft.com/office/word/2010/wordprocessingDrawing" xmlns:wp="http://schemas.openxmlformats.org/drawingml/2006/wordprocessingDrawing" xmlns:w10="urn:schemas-microsoft-com:office:word" xmlns:w="http://schemas.openxmlformats.org/wordprocessingml/2006/main" xmlns:w14="http://schemas.microsoft.com/office/word/2010/wordml" xmlns:w15="http://schemas.microsoft.com/office/word/2012/wordml" xmlns:wpg="http://schemas.microsoft.com/office/word/2010/wordprocessingGroup" xmlns:wpi="http://schemas.microsoft.com/office/word/2010/wordprocessingInk" xmlns:wne="http://schemas.microsoft.com/office/word/2006/wordml" xmlns:wps="http://schemas.microsoft.com/office/word/2010/wordprocessingShape" mc:Ignorable="w14 w15 wp14">
+  <w:footnote w:type="separator" w:id="-1">
+    <w:p>
+      <w:pPr>
+        <w:spacing w:after="0" w:line="240" w:lineRule="auto"/>
+      </w:pPr>
+      <w:r>
+        <w:separator/>
+      </w:r>
+    </w:p>
+  </w:footnote>
+  <w:footnote w:type="continuationSeparator" w:id="0">
+    <w:p>
+      <w:pPr>
+        <w:spacing w:after="0" w:line="240" w:lineRule="auto"/>
+      </w:pPr>
+      <w:r>
+        <w:continuationSeparator/>
+      </w:r>
+    </w:p>
+  </w:footnote>
+  <w:footnote w:id="1">
+    <w:p>
+      <w:pPr>
+        <w:pStyle w:val="Fotnotstext"/>
+        <w:rPr>
+          <w:rFonts w:ascii="Times New Roman" w:hAnsi="Times New Roman" w:cs="Times New Roman"/>
+        </w:rPr>
+      </w:pPr>
+      <w:r>
+        <w:rPr>
+          <w:rStyle w:val="Fotnotsreferens"/>
+          <w:rFonts w:ascii="Times New Roman" w:hAnsi="Times New Roman" w:cs="Times New Roman"/>
+        </w:rPr>
+        <w:footnoteRef/>
+      </w:r>
+      <w:r>
+        <w:rPr>
+          <w:rFonts w:ascii="Times New Roman" w:hAnsi="Times New Roman" w:cs="Times New Roman"/>
+        </w:rPr>
+        <w:t xml:space="preserve"> </w:t>
+      </w:r>
+      <w:hyperlink r:id="rId1" w:history="1">
+        <w:r>
+          <w:rPr>
+            <w:rStyle w:val="Hyperlnk"/>
+            <w:rFonts w:ascii="Times New Roman" w:hAnsi="Times New Roman" w:cs="Times New Roman"/>
+          </w:rPr>
+          <w:t>http://msdn.microsoft.com/en-us/library/system.double.maxvalue(v=vs.110).aspx</w:t>
+        </w:r>
+      </w:hyperlink>
+    </w:p>
+  </w:footnote>
+</w:footnotes>
+</file>
+
+<file path=word/numbering.xml><?xml version="1.0" encoding="utf-8"?>
+<w:numbering xmlns:wpc="http://schemas.microsoft.com/office/word/2010/wordprocessingCanvas" xmlns:mc="http://schemas.openxmlformats.org/markup-compatibility/2006" xmlns:o="urn:schemas-microsoft-com:office:office" xmlns:r="http://schemas.openxmlformats.org/officeDocument/2006/relationships" xmlns:m="http://schemas.openxmlformats.org/officeDocument/2006/math" xmlns:v="urn:schemas-microsoft-com:vml" xmlns:wp14="http://schemas.microsoft.com/office/word/2010/wordprocessingDrawing" xmlns:wp="http://schemas.openxmlformats.org/drawingml/2006/wordprocessingDrawing" xmlns:w10="urn:schemas-microsoft-com:office:word" xmlns:w="http://schemas.openxmlformats.org/wordprocessingml/2006/main" xmlns:w14="http://schemas.microsoft.com/office/word/2010/wordml" xmlns:w15="http://schemas.microsoft.com/office/word/2012/wordml" xmlns:wpg="http://schemas.microsoft.com/office/word/2010/wordprocessingGroup" xmlns:wpi="http://schemas.microsoft.com/office/word/2010/wordprocessingInk" xmlns:wne="http://schemas.microsoft.com/office/word/2006/wordml" xmlns:wps="http://schemas.microsoft.com/office/word/2010/wordprocessingShape" mc:Ignorable="w14 w15 wp14">
+  <w:abstractNum w:abstractNumId="0">
+    <w:nsid w:val="4D6846CC"/>
+    <w:multiLevelType w:val="hybridMultilevel"/>
+    <w:tmpl w:val="91C82C50"/>
+    <w:lvl w:ilvl="0" w:tplc="041D0001">
+      <w:start w:val="1"/>
+      <w:numFmt w:val="bullet"/>
+      <w:lvlText w:val=""/>
+      <w:lvlJc w:val="left"/>
+      <w:pPr>
+        <w:ind w:left="720" w:hanging="360"/>
+      </w:pPr>
+      <w:rPr>
+        <w:rFonts w:ascii="Symbol" w:hAnsi="Symbol" w:hint="default"/>
+      </w:rPr>
+    </w:lvl>
+    <w:lvl w:ilvl="1" w:tplc="041D0003" w:tentative="1">
+      <w:start w:val="1"/>
+      <w:numFmt w:val="bullet"/>
+      <w:lvlText w:val="o"/>
+      <w:lvlJc w:val="left"/>
+      <w:pPr>
+        <w:ind w:left="1440" w:hanging="360"/>
+      </w:pPr>
+      <w:rPr>
+        <w:rFonts w:ascii="Courier New" w:hAnsi="Courier New" w:cs="Courier New" w:hint="default"/>
+      </w:rPr>
+    </w:lvl>
+    <w:lvl w:ilvl="2" w:tplc="041D0005" w:tentative="1">
+      <w:start w:val="1"/>
+      <w:numFmt w:val="bullet"/>
+      <w:lvlText w:val=""/>
+      <w:lvlJc w:val="left"/>
+      <w:pPr>
+        <w:ind w:left="2160" w:hanging="360"/>
+      </w:pPr>
+      <w:rPr>
+        <w:rFonts w:ascii="Wingdings" w:hAnsi="Wingdings" w:hint="default"/>
+      </w:rPr>
+    </w:lvl>
+    <w:lvl w:ilvl="3" w:tplc="041D0001" w:tentative="1">
+      <w:start w:val="1"/>
+      <w:numFmt w:val="bullet"/>
+      <w:lvlText w:val=""/>
+      <w:lvlJc w:val="left"/>
+      <w:pPr>
+        <w:ind w:left="2880" w:hanging="360"/>
+      </w:pPr>
+      <w:rPr>
+        <w:rFonts w:ascii="Symbol" w:hAnsi="Symbol" w:hint="default"/>
+      </w:rPr>
+    </w:lvl>
+    <w:lvl w:ilvl="4" w:tplc="041D0003" w:tentative="1">
+      <w:start w:val="1"/>
+      <w:numFmt w:val="bullet"/>
+      <w:lvlText w:val="o"/>
+      <w:lvlJc w:val="left"/>
+      <w:pPr>
+        <w:ind w:left="3600" w:hanging="360"/>
+      </w:pPr>
+      <w:rPr>
+        <w:rFonts w:ascii="Courier New" w:hAnsi="Courier New" w:cs="Courier New" w:hint="default"/>
+      </w:rPr>
+    </w:lvl>
+    <w:lvl w:ilvl="5" w:tplc="041D0005" w:tentative="1">
+      <w:start w:val="1"/>
+      <w:numFmt w:val="bullet"/>
+      <w:lvlText w:val=""/>
+      <w:lvlJc w:val="left"/>
+      <w:pPr>
+        <w:ind w:left="4320" w:hanging="360"/>
+      </w:pPr>
+      <w:rPr>
+        <w:rFonts w:ascii="Wingdings" w:hAnsi="Wingdings" w:hint="default"/>
+      </w:rPr>
+    </w:lvl>
+    <w:lvl w:ilvl="6" w:tplc="041D0001" w:tentative="1">
+      <w:start w:val="1"/>
+      <w:numFmt w:val="bullet"/>
+      <w:lvlText w:val=""/>
+      <w:lvlJc w:val="left"/>
+      <w:pPr>
+        <w:ind w:left="5040" w:hanging="360"/>
+      </w:pPr>
+      <w:rPr>
+        <w:rFonts w:ascii="Symbol" w:hAnsi="Symbol" w:hint="default"/>
+      </w:rPr>
+    </w:lvl>
+    <w:lvl w:ilvl="7" w:tplc="041D0003" w:tentative="1">
+      <w:start w:val="1"/>
+      <w:numFmt w:val="bullet"/>
+      <w:lvlText w:val="o"/>
+      <w:lvlJc w:val="left"/>
+      <w:pPr>
+        <w:ind w:left="5760" w:hanging="360"/>
+      </w:pPr>
+      <w:rPr>
+        <w:rFonts w:ascii="Courier New" w:hAnsi="Courier New" w:cs="Courier New" w:hint="default"/>
+      </w:rPr>
+    </w:lvl>
+    <w:lvl w:ilvl="8" w:tplc="041D0005" w:tentative="1">
+      <w:start w:val="1"/>
+      <w:numFmt w:val="bullet"/>
+      <w:lvlText w:val=""/>
+      <w:lvlJc w:val="left"/>
+      <w:pPr>
+        <w:ind w:left="6480" w:hanging="360"/>
+      </w:pPr>
+      <w:rPr>
+        <w:rFonts w:ascii="Wingdings" w:hAnsi="Wingdings" w:hint="default"/>
+      </w:rPr>
+    </w:lvl>
+  </w:abstractNum>
+  <w:num w:numId="1">
+    <w:abstractNumId w:val="0"/>
+  </w:num>
+</w:numbering>
 </file>
 
 <file path=word/styles.xml><?xml version="1.0" encoding="utf-8"?>
@@ -2357,6 +2857,68 @@
       </w:tcPr>
     </w:tblStylePr>
   </w:style>
+  <w:style w:type="paragraph" w:styleId="Liststycke">
+    <w:name w:val="List Paragraph"/>
+    <w:basedOn w:val="Normal"/>
+    <w:uiPriority w:val="34"/>
+    <w:qFormat/>
+    <w:rsid w:val="00D81C65"/>
+    <w:pPr>
+      <w:ind w:left="720"/>
+      <w:contextualSpacing/>
+    </w:pPr>
+  </w:style>
+  <w:style w:type="paragraph" w:styleId="Fotnotstext">
+    <w:name w:val="footnote text"/>
+    <w:basedOn w:val="Normal"/>
+    <w:link w:val="FotnotstextChar"/>
+    <w:uiPriority w:val="99"/>
+    <w:semiHidden/>
+    <w:unhideWhenUsed/>
+    <w:rsid w:val="00F90030"/>
+    <w:pPr>
+      <w:spacing w:after="0" w:line="240" w:lineRule="auto"/>
+    </w:pPr>
+    <w:rPr>
+      <w:sz w:val="20"/>
+      <w:szCs w:val="20"/>
+    </w:rPr>
+  </w:style>
+  <w:style w:type="character" w:customStyle="1" w:styleId="FotnotstextChar">
+    <w:name w:val="Fotnotstext Char"/>
+    <w:basedOn w:val="Standardstycketeckensnitt"/>
+    <w:link w:val="Fotnotstext"/>
+    <w:uiPriority w:val="99"/>
+    <w:semiHidden/>
+    <w:rsid w:val="00F90030"/>
+    <w:rPr>
+      <w:sz w:val="20"/>
+      <w:szCs w:val="20"/>
+    </w:rPr>
+  </w:style>
+  <w:style w:type="character" w:styleId="Fotnotsreferens">
+    <w:name w:val="footnote reference"/>
+    <w:basedOn w:val="Standardstycketeckensnitt"/>
+    <w:uiPriority w:val="99"/>
+    <w:semiHidden/>
+    <w:unhideWhenUsed/>
+    <w:rsid w:val="00F90030"/>
+    <w:rPr>
+      <w:vertAlign w:val="superscript"/>
+    </w:rPr>
+  </w:style>
+  <w:style w:type="character" w:styleId="Hyperlnk">
+    <w:name w:val="Hyperlink"/>
+    <w:basedOn w:val="Standardstycketeckensnitt"/>
+    <w:uiPriority w:val="99"/>
+    <w:semiHidden/>
+    <w:unhideWhenUsed/>
+    <w:rsid w:val="00F90030"/>
+    <w:rPr>
+      <w:color w:val="0000FF"/>
+      <w:u w:val="single"/>
+    </w:rPr>
+  </w:style>
 </w:styles>
 </file>
 
@@ -2619,4 +3181,16 @@
     </a:ext>
   </a:extLst>
 </a:theme>
+</file>
+
+<file path=customXml/item1.xml><?xml version="1.0" encoding="utf-8"?>
+<b:Sources xmlns:b="http://schemas.openxmlformats.org/officeDocument/2006/bibliography" xmlns="http://schemas.openxmlformats.org/officeDocument/2006/bibliography" SelectedStyle="\APASixthEditionOfficeOnline.xsl" StyleName="APA" Version="6"/>
+</file>
+
+<file path=customXml/itemProps1.xml><?xml version="1.0" encoding="utf-8"?>
+<ds:datastoreItem xmlns:ds="http://schemas.openxmlformats.org/officeDocument/2006/customXml" ds:itemID="{86D816D4-7534-4238-9390-AB77C8875C98}">
+  <ds:schemaRefs>
+    <ds:schemaRef ds:uri="http://schemas.openxmlformats.org/officeDocument/2006/bibliography"/>
+  </ds:schemaRefs>
+</ds:datastoreItem>
 </file>
</xml_diff>

<commit_message>
Uppdatering av layout - Blackboxtest
</commit_message>
<xml_diff>
--- a/Blackboxtestning.docx
+++ b/Blackboxtestning.docx
@@ -68,13 +68,55 @@
         <w:rPr>
           <w:rFonts w:ascii="Times New Roman" w:hAnsi="Times New Roman" w:cs="Times New Roman"/>
         </w:rPr>
-        <w:t xml:space="preserve">den är liksidig (Equilateral), </w:t>
-      </w:r>
-      <w:r>
-        <w:rPr>
-          <w:rFonts w:ascii="Times New Roman" w:hAnsi="Times New Roman" w:cs="Times New Roman"/>
-        </w:rPr>
-        <w:t>likbent (Isosceles) eller om den inte har några lika sidor (Scalene). Sidorna an</w:t>
+        <w:t>den är liksidig (</w:t>
+      </w:r>
+      <w:proofErr w:type="spellStart"/>
+      <w:r>
+        <w:rPr>
+          <w:rFonts w:ascii="Times New Roman" w:hAnsi="Times New Roman" w:cs="Times New Roman"/>
+        </w:rPr>
+        <w:t>Equilateral</w:t>
+      </w:r>
+      <w:proofErr w:type="spellEnd"/>
+      <w:r>
+        <w:rPr>
+          <w:rFonts w:ascii="Times New Roman" w:hAnsi="Times New Roman" w:cs="Times New Roman"/>
+        </w:rPr>
+        <w:t xml:space="preserve">), </w:t>
+      </w:r>
+      <w:r>
+        <w:rPr>
+          <w:rFonts w:ascii="Times New Roman" w:hAnsi="Times New Roman" w:cs="Times New Roman"/>
+        </w:rPr>
+        <w:t>likbent (</w:t>
+      </w:r>
+      <w:proofErr w:type="spellStart"/>
+      <w:r>
+        <w:rPr>
+          <w:rFonts w:ascii="Times New Roman" w:hAnsi="Times New Roman" w:cs="Times New Roman"/>
+        </w:rPr>
+        <w:t>Isosceles</w:t>
+      </w:r>
+      <w:proofErr w:type="spellEnd"/>
+      <w:r>
+        <w:rPr>
+          <w:rFonts w:ascii="Times New Roman" w:hAnsi="Times New Roman" w:cs="Times New Roman"/>
+        </w:rPr>
+        <w:t>) eller om den inte har några lika sidor (</w:t>
+      </w:r>
+      <w:proofErr w:type="spellStart"/>
+      <w:r>
+        <w:rPr>
+          <w:rFonts w:ascii="Times New Roman" w:hAnsi="Times New Roman" w:cs="Times New Roman"/>
+        </w:rPr>
+        <w:t>Scalene</w:t>
+      </w:r>
+      <w:proofErr w:type="spellEnd"/>
+      <w:r>
+        <w:rPr>
+          <w:rFonts w:ascii="Times New Roman" w:hAnsi="Times New Roman" w:cs="Times New Roman"/>
+        </w:rPr>
+        <w:t>). Sidorna an</w:t>
       </w:r>
       <w:r>
         <w:rPr>
@@ -82,11 +124,19 @@
         </w:rPr>
         <w:t xml:space="preserve">ges som decimaltal (double) på </w:t>
       </w:r>
-      <w:r>
-        <w:rPr>
-          <w:rFonts w:ascii="Times New Roman" w:hAnsi="Times New Roman" w:cs="Times New Roman"/>
-        </w:rPr>
-        <w:t>kommandoraden. Programmet skriver ut vilken typ av triangel sidorna bildar.</w:t>
+      <w:proofErr w:type="spellStart"/>
+      <w:r>
+        <w:rPr>
+          <w:rFonts w:ascii="Times New Roman" w:hAnsi="Times New Roman" w:cs="Times New Roman"/>
+        </w:rPr>
+        <w:t>kommandoraden</w:t>
+      </w:r>
+      <w:proofErr w:type="spellEnd"/>
+      <w:r>
+        <w:rPr>
+          <w:rFonts w:ascii="Times New Roman" w:hAnsi="Times New Roman" w:cs="Times New Roman"/>
+        </w:rPr>
+        <w:t>. Programmet skriver ut vilken typ av triangel sidorna bildar.</w:t>
       </w:r>
     </w:p>
     <w:p>
@@ -203,26 +253,6 @@
           <w:rFonts w:ascii="Times New Roman" w:hAnsi="Times New Roman" w:cs="Times New Roman"/>
         </w:rPr>
         <w:t>symboliserar att det finns brister i funktionen.</w:t>
-      </w:r>
-    </w:p>
-    <w:p>
-      <w:pPr>
-        <w:pStyle w:val="Rubrik1"/>
-        <w:rPr>
-          <w:rFonts w:ascii="Times New Roman" w:hAnsi="Times New Roman" w:cs="Times New Roman"/>
-        </w:rPr>
-      </w:pPr>
-      <w:r>
-        <w:rPr>
-          <w:rFonts w:ascii="Times New Roman" w:hAnsi="Times New Roman" w:cs="Times New Roman"/>
-        </w:rPr>
-        <w:t>3.</w:t>
-      </w:r>
-      <w:r>
-        <w:rPr>
-          <w:rFonts w:ascii="Times New Roman" w:hAnsi="Times New Roman" w:cs="Times New Roman"/>
-        </w:rPr>
-        <w:t xml:space="preserve"> Blackboxtestning</w:t>
       </w:r>
     </w:p>
     <w:tbl>
@@ -610,11 +640,19 @@
                 <w:rFonts w:ascii="Times New Roman" w:hAnsi="Times New Roman" w:cs="Times New Roman"/>
               </w:rPr>
             </w:pPr>
-            <w:r>
-              <w:rPr>
-                <w:rFonts w:ascii="Times New Roman" w:hAnsi="Times New Roman" w:cs="Times New Roman"/>
-              </w:rPr>
-              <w:t>-1,-1,-1</w:t>
+            <w:proofErr w:type="gramStart"/>
+            <w:r>
+              <w:rPr>
+                <w:rFonts w:ascii="Times New Roman" w:hAnsi="Times New Roman" w:cs="Times New Roman"/>
+              </w:rPr>
+              <w:t>-</w:t>
+            </w:r>
+            <w:proofErr w:type="gramEnd"/>
+            <w:r>
+              <w:rPr>
+                <w:rFonts w:ascii="Times New Roman" w:hAnsi="Times New Roman" w:cs="Times New Roman"/>
+              </w:rPr>
+              <w:t>1,-1,-1</w:t>
             </w:r>
           </w:p>
         </w:tc>
@@ -769,7 +807,23 @@
                 <w:rFonts w:ascii="Times New Roman" w:hAnsi="Times New Roman" w:cs="Times New Roman"/>
                 <w:color w:val="FF0000"/>
               </w:rPr>
-              <w:t xml:space="preserve">Kan ej hanteras, </w:t>
+              <w:t xml:space="preserve">Kan </w:t>
+            </w:r>
+            <w:proofErr w:type="gramStart"/>
+            <w:r>
+              <w:rPr>
+                <w:rFonts w:ascii="Times New Roman" w:hAnsi="Times New Roman" w:cs="Times New Roman"/>
+                <w:color w:val="FF0000"/>
+              </w:rPr>
+              <w:t>ej</w:t>
+            </w:r>
+            <w:proofErr w:type="gramEnd"/>
+            <w:r>
+              <w:rPr>
+                <w:rFonts w:ascii="Times New Roman" w:hAnsi="Times New Roman" w:cs="Times New Roman"/>
+                <w:color w:val="FF0000"/>
+              </w:rPr>
+              <w:t xml:space="preserve"> hanteras, </w:t>
             </w:r>
             <w:r>
               <w:rPr>
@@ -2181,8 +2235,48 @@
               <w:rPr>
                 <w:rFonts w:ascii="Times New Roman" w:hAnsi="Times New Roman" w:cs="Times New Roman"/>
               </w:rPr>
-              <w:t>113,434, 3435,3, 2343,0</w:t>
-            </w:r>
+              <w:t xml:space="preserve">113,434, </w:t>
+            </w:r>
+          </w:p>
+          <w:p>
+            <w:pPr>
+              <w:spacing w:line="276" w:lineRule="auto"/>
+              <w:cnfStyle w:val="000000100000" w:firstRow="0" w:lastRow="0" w:firstColumn="0" w:lastColumn="0" w:oddVBand="0" w:evenVBand="0" w:oddHBand="1" w:evenHBand="0" w:firstRowFirstColumn="0" w:firstRowLastColumn="0" w:lastRowFirstColumn="0" w:lastRowLastColumn="0"/>
+              <w:rPr>
+                <w:rFonts w:ascii="Times New Roman" w:hAnsi="Times New Roman" w:cs="Times New Roman"/>
+              </w:rPr>
+            </w:pPr>
+            <w:proofErr w:type="gramStart"/>
+            <w:r>
+              <w:rPr>
+                <w:rFonts w:ascii="Times New Roman" w:hAnsi="Times New Roman" w:cs="Times New Roman"/>
+              </w:rPr>
+              <w:t>3435,3</w:t>
+            </w:r>
+            <w:proofErr w:type="gramEnd"/>
+            <w:r>
+              <w:rPr>
+                <w:rFonts w:ascii="Times New Roman" w:hAnsi="Times New Roman" w:cs="Times New Roman"/>
+              </w:rPr>
+              <w:t xml:space="preserve">, </w:t>
+            </w:r>
+          </w:p>
+          <w:p>
+            <w:pPr>
+              <w:spacing w:line="276" w:lineRule="auto"/>
+              <w:cnfStyle w:val="000000100000" w:firstRow="0" w:lastRow="0" w:firstColumn="0" w:lastColumn="0" w:oddVBand="0" w:evenVBand="0" w:oddHBand="1" w:evenHBand="0" w:firstRowFirstColumn="0" w:firstRowLastColumn="0" w:lastRowFirstColumn="0" w:lastRowLastColumn="0"/>
+              <w:rPr>
+                <w:rFonts w:ascii="Times New Roman" w:hAnsi="Times New Roman" w:cs="Times New Roman"/>
+              </w:rPr>
+            </w:pPr>
+            <w:proofErr w:type="gramStart"/>
+            <w:r>
+              <w:rPr>
+                <w:rFonts w:ascii="Times New Roman" w:hAnsi="Times New Roman" w:cs="Times New Roman"/>
+              </w:rPr>
+              <w:t>2343,0</w:t>
+            </w:r>
+            <w:proofErr w:type="gramEnd"/>
           </w:p>
         </w:tc>
         <w:tc>
@@ -2294,7 +2388,37 @@
               <w:rPr>
                 <w:rFonts w:ascii="Times New Roman" w:hAnsi="Times New Roman" w:cs="Times New Roman"/>
               </w:rPr>
-              <w:t>110,000,110,000,110,000</w:t>
+              <w:t>110,000,</w:t>
+            </w:r>
+          </w:p>
+          <w:p>
+            <w:pPr>
+              <w:spacing w:line="276" w:lineRule="auto"/>
+              <w:cnfStyle w:val="000000000000" w:firstRow="0" w:lastRow="0" w:firstColumn="0" w:lastColumn="0" w:oddVBand="0" w:evenVBand="0" w:oddHBand="0" w:evenHBand="0" w:firstRowFirstColumn="0" w:firstRowLastColumn="0" w:lastRowFirstColumn="0" w:lastRowLastColumn="0"/>
+              <w:rPr>
+                <w:rFonts w:ascii="Times New Roman" w:hAnsi="Times New Roman" w:cs="Times New Roman"/>
+              </w:rPr>
+            </w:pPr>
+            <w:r>
+              <w:rPr>
+                <w:rFonts w:ascii="Times New Roman" w:hAnsi="Times New Roman" w:cs="Times New Roman"/>
+              </w:rPr>
+              <w:t>110,000,</w:t>
+            </w:r>
+          </w:p>
+          <w:p>
+            <w:pPr>
+              <w:spacing w:line="276" w:lineRule="auto"/>
+              <w:cnfStyle w:val="000000000000" w:firstRow="0" w:lastRow="0" w:firstColumn="0" w:lastColumn="0" w:oddVBand="0" w:evenVBand="0" w:oddHBand="0" w:evenHBand="0" w:firstRowFirstColumn="0" w:firstRowLastColumn="0" w:lastRowFirstColumn="0" w:lastRowLastColumn="0"/>
+              <w:rPr>
+                <w:rFonts w:ascii="Times New Roman" w:hAnsi="Times New Roman" w:cs="Times New Roman"/>
+              </w:rPr>
+            </w:pPr>
+            <w:r>
+              <w:rPr>
+                <w:rFonts w:ascii="Times New Roman" w:hAnsi="Times New Roman" w:cs="Times New Roman"/>
+              </w:rPr>
+              <w:t>110,000</w:t>
             </w:r>
           </w:p>
         </w:tc>
@@ -2408,7 +2532,37 @@
               <w:rPr>
                 <w:rFonts w:ascii="Times New Roman" w:hAnsi="Times New Roman" w:cs="Times New Roman"/>
               </w:rPr>
-              <w:t>110,000,115,000,110,000</w:t>
+              <w:t>110,000,</w:t>
+            </w:r>
+          </w:p>
+          <w:p>
+            <w:pPr>
+              <w:spacing w:line="276" w:lineRule="auto"/>
+              <w:cnfStyle w:val="000000100000" w:firstRow="0" w:lastRow="0" w:firstColumn="0" w:lastColumn="0" w:oddVBand="0" w:evenVBand="0" w:oddHBand="1" w:evenHBand="0" w:firstRowFirstColumn="0" w:firstRowLastColumn="0" w:lastRowFirstColumn="0" w:lastRowLastColumn="0"/>
+              <w:rPr>
+                <w:rFonts w:ascii="Times New Roman" w:hAnsi="Times New Roman" w:cs="Times New Roman"/>
+              </w:rPr>
+            </w:pPr>
+            <w:r>
+              <w:rPr>
+                <w:rFonts w:ascii="Times New Roman" w:hAnsi="Times New Roman" w:cs="Times New Roman"/>
+              </w:rPr>
+              <w:t>115,000,</w:t>
+            </w:r>
+          </w:p>
+          <w:p>
+            <w:pPr>
+              <w:spacing w:line="276" w:lineRule="auto"/>
+              <w:cnfStyle w:val="000000100000" w:firstRow="0" w:lastRow="0" w:firstColumn="0" w:lastColumn="0" w:oddVBand="0" w:evenVBand="0" w:oddHBand="1" w:evenHBand="0" w:firstRowFirstColumn="0" w:firstRowLastColumn="0" w:lastRowFirstColumn="0" w:lastRowLastColumn="0"/>
+              <w:rPr>
+                <w:rFonts w:ascii="Times New Roman" w:hAnsi="Times New Roman" w:cs="Times New Roman"/>
+              </w:rPr>
+            </w:pPr>
+            <w:r>
+              <w:rPr>
+                <w:rFonts w:ascii="Times New Roman" w:hAnsi="Times New Roman" w:cs="Times New Roman"/>
+              </w:rPr>
+              <w:t>110,000</w:t>
             </w:r>
           </w:p>
         </w:tc>
@@ -2476,8 +2630,6 @@
               </w:rPr>
               <w:t>Nej</w:t>
             </w:r>
-            <w:bookmarkStart w:id="0" w:name="_GoBack"/>
-            <w:bookmarkEnd w:id="0"/>
           </w:p>
         </w:tc>
       </w:tr>
@@ -2492,6 +2644,91 @@
     </w:p>
     <w:p>
       <w:pPr>
+        <w:spacing w:line="276" w:lineRule="auto"/>
+        <w:rPr>
+          <w:rFonts w:ascii="Times New Roman" w:hAnsi="Times New Roman" w:cs="Times New Roman"/>
+        </w:rPr>
+      </w:pPr>
+    </w:p>
+    <w:p>
+      <w:pPr>
+        <w:spacing w:line="276" w:lineRule="auto"/>
+        <w:rPr>
+          <w:rFonts w:ascii="Times New Roman" w:hAnsi="Times New Roman" w:cs="Times New Roman"/>
+        </w:rPr>
+      </w:pPr>
+    </w:p>
+    <w:p>
+      <w:pPr>
+        <w:spacing w:line="276" w:lineRule="auto"/>
+        <w:rPr>
+          <w:rFonts w:ascii="Times New Roman" w:hAnsi="Times New Roman" w:cs="Times New Roman"/>
+        </w:rPr>
+      </w:pPr>
+    </w:p>
+    <w:p>
+      <w:pPr>
+        <w:spacing w:line="276" w:lineRule="auto"/>
+        <w:rPr>
+          <w:rFonts w:ascii="Times New Roman" w:hAnsi="Times New Roman" w:cs="Times New Roman"/>
+        </w:rPr>
+      </w:pPr>
+    </w:p>
+    <w:p>
+      <w:pPr>
+        <w:spacing w:line="276" w:lineRule="auto"/>
+        <w:rPr>
+          <w:rFonts w:ascii="Times New Roman" w:hAnsi="Times New Roman" w:cs="Times New Roman"/>
+        </w:rPr>
+      </w:pPr>
+    </w:p>
+    <w:p>
+      <w:pPr>
+        <w:rPr>
+          <w:rFonts w:ascii="Times New Roman" w:eastAsiaTheme="majorEastAsia" w:hAnsi="Times New Roman" w:cs="Times New Roman"/>
+          <w:color w:val="2E74B5" w:themeColor="accent1" w:themeShade="BF"/>
+          <w:sz w:val="32"/>
+          <w:szCs w:val="32"/>
+        </w:rPr>
+      </w:pPr>
+      <w:r>
+        <w:rPr>
+          <w:rFonts w:ascii="Times New Roman" w:hAnsi="Times New Roman" w:cs="Times New Roman"/>
+        </w:rPr>
+        <w:br w:type="page"/>
+      </w:r>
+    </w:p>
+    <w:p>
+      <w:pPr>
+        <w:pStyle w:val="Rubrik1"/>
+        <w:rPr>
+          <w:rFonts w:ascii="Times New Roman" w:hAnsi="Times New Roman" w:cs="Times New Roman"/>
+        </w:rPr>
+      </w:pPr>
+      <w:bookmarkStart w:id="0" w:name="_GoBack"/>
+      <w:bookmarkEnd w:id="0"/>
+      <w:r>
+        <w:rPr>
+          <w:rFonts w:ascii="Times New Roman" w:hAnsi="Times New Roman" w:cs="Times New Roman"/>
+        </w:rPr>
+        <w:lastRenderedPageBreak/>
+        <w:t>3.</w:t>
+      </w:r>
+      <w:r>
+        <w:rPr>
+          <w:rFonts w:ascii="Times New Roman" w:hAnsi="Times New Roman" w:cs="Times New Roman"/>
+        </w:rPr>
+        <w:t xml:space="preserve"> Blackboxtestning</w:t>
+      </w:r>
+      <w:r>
+        <w:rPr>
+          <w:rFonts w:ascii="Times New Roman" w:hAnsi="Times New Roman" w:cs="Times New Roman"/>
+        </w:rPr>
+        <w:br w:type="page"/>
+      </w:r>
+    </w:p>
+    <w:p>
+      <w:pPr>
         <w:pStyle w:val="Rubrik2"/>
         <w:rPr>
           <w:rFonts w:ascii="Times New Roman" w:hAnsi="Times New Roman" w:cs="Times New Roman"/>
@@ -2501,6 +2738,7 @@
         <w:rPr>
           <w:rFonts w:ascii="Times New Roman" w:hAnsi="Times New Roman" w:cs="Times New Roman"/>
         </w:rPr>
+        <w:lastRenderedPageBreak/>
         <w:t>3.1</w:t>
       </w:r>
       <w:r>
@@ -2544,19 +2782,7 @@
         <w:rPr>
           <w:rFonts w:ascii="Times New Roman" w:hAnsi="Times New Roman" w:cs="Times New Roman"/>
         </w:rPr>
-        <w:t>(#2, #8</w:t>
-      </w:r>
-      <w:r>
-        <w:rPr>
-          <w:rFonts w:ascii="Times New Roman" w:hAnsi="Times New Roman" w:cs="Times New Roman"/>
-        </w:rPr>
-        <w:t>, #3</w:t>
-      </w:r>
-      <w:r>
-        <w:rPr>
-          <w:rFonts w:ascii="Times New Roman" w:hAnsi="Times New Roman" w:cs="Times New Roman"/>
-        </w:rPr>
-        <w:t>).</w:t>
+        <w:t>(#2, #8, #3).</w:t>
       </w:r>
     </w:p>
     <w:p>
@@ -2580,7 +2806,21 @@
         <w:rPr>
           <w:rFonts w:ascii="Times New Roman" w:hAnsi="Times New Roman" w:cs="Times New Roman"/>
         </w:rPr>
-        <w:t>n presenteras ej för användaren (#6, #11, #12, #13).</w:t>
+        <w:t xml:space="preserve">n presenteras </w:t>
+      </w:r>
+      <w:proofErr w:type="gramStart"/>
+      <w:r>
+        <w:rPr>
+          <w:rFonts w:ascii="Times New Roman" w:hAnsi="Times New Roman" w:cs="Times New Roman"/>
+        </w:rPr>
+        <w:t>ej</w:t>
+      </w:r>
+      <w:proofErr w:type="gramEnd"/>
+      <w:r>
+        <w:rPr>
+          <w:rFonts w:ascii="Times New Roman" w:hAnsi="Times New Roman" w:cs="Times New Roman"/>
+        </w:rPr>
+        <w:t xml:space="preserve"> för användaren (#6, #11, #12, #13).</w:t>
       </w:r>
     </w:p>
     <w:p>
@@ -2616,19 +2856,7 @@
         <w:rPr>
           <w:rFonts w:ascii="Times New Roman" w:hAnsi="Times New Roman" w:cs="Times New Roman"/>
         </w:rPr>
-        <w:t xml:space="preserve"> (#1, #4, #7, #9</w:t>
-      </w:r>
-      <w:r>
-        <w:rPr>
-          <w:rFonts w:ascii="Times New Roman" w:hAnsi="Times New Roman" w:cs="Times New Roman"/>
-        </w:rPr>
-        <w:t xml:space="preserve"> #15</w:t>
-      </w:r>
-      <w:r>
-        <w:rPr>
-          <w:rFonts w:ascii="Times New Roman" w:hAnsi="Times New Roman" w:cs="Times New Roman"/>
-        </w:rPr>
-        <w:t>).</w:t>
+        <w:t xml:space="preserve"> (#1, #4, #7, #9 #15).</w:t>
       </w:r>
     </w:p>
     <w:p>
@@ -2683,13 +2911,7 @@
         <w:rPr>
           <w:rFonts w:ascii="Times New Roman" w:hAnsi="Times New Roman" w:cs="Times New Roman"/>
         </w:rPr>
-        <w:t>Endast ett eller två inmatade tal räcker för att få ut ett svar. Detta behöver inte nödvändigtvis vara en bugg, men bristen på dokumentation eller förklaring kring vad som skall skrivas in gör a</w:t>
-      </w:r>
-      <w:r>
-        <w:rPr>
-          <w:rFonts w:ascii="Times New Roman" w:hAnsi="Times New Roman" w:cs="Times New Roman"/>
-        </w:rPr>
-        <w:t>tt jag klassar det som en sådan (#12, #13).</w:t>
+        <w:t>Endast ett eller två inmatade tal räcker för att få ut ett svar. Detta behöver inte nödvändigtvis vara en bugg, men bristen på dokumentation eller förklaring kring vad som skall skrivas in gör att jag klassar det som en sådan (#12, #13).</w:t>
       </w:r>
     </w:p>
     <w:p>
@@ -2707,25 +2929,7 @@
         <w:rPr>
           <w:rFonts w:ascii="Times New Roman" w:hAnsi="Times New Roman" w:cs="Times New Roman"/>
         </w:rPr>
-        <w:t xml:space="preserve">Inget inmatat tal alls ger fortfarande output som förklarar liksidig triangel, ingen hantering </w:t>
-      </w:r>
-      <w:r>
-        <w:rPr>
-          <w:rFonts w:ascii="Times New Roman" w:hAnsi="Times New Roman" w:cs="Times New Roman"/>
-        </w:rPr>
-        <w:t>m.a.o.</w:t>
-      </w:r>
-      <w:r>
-        <w:rPr>
-          <w:rFonts w:ascii="Times New Roman" w:hAnsi="Times New Roman" w:cs="Times New Roman"/>
-        </w:rPr>
-        <w:t xml:space="preserve"> av vare sig tal mindre än eller lika </w:t>
-      </w:r>
-      <w:r>
-        <w:rPr>
-          <w:rFonts w:ascii="Times New Roman" w:hAnsi="Times New Roman" w:cs="Times New Roman"/>
-        </w:rPr>
-        <w:t>med 0, eller brist på tal/input (#14).</w:t>
+        <w:t>Inget inmatat tal alls ger fortfarande output som förklarar liksidig triangel, ingen hantering m.a.o. av vare sig tal mindre än eller lika med 0, eller brist på tal/input (#14).</w:t>
       </w:r>
     </w:p>
     <w:p>
@@ -2745,14 +2949,6 @@
         </w:rPr>
         <w:t>Andra värden än numeriska värden kan matas in, programmet kraschar till följd av detta utan vare sig vettiga felmeddelanden eller möjlighet för användaren att korrigera sitt fel (#11).</w:t>
       </w:r>
-    </w:p>
-    <w:p>
-      <w:pPr>
-        <w:spacing w:line="276" w:lineRule="auto"/>
-        <w:rPr>
-          <w:rFonts w:ascii="Times New Roman" w:hAnsi="Times New Roman" w:cs="Times New Roman"/>
-        </w:rPr>
-      </w:pPr>
     </w:p>
     <w:p>
       <w:pPr>
@@ -3926,7 +4122,7 @@
 </file>
 
 <file path=customXml/itemProps1.xml><?xml version="1.0" encoding="utf-8"?>
-<ds:datastoreItem xmlns:ds="http://schemas.openxmlformats.org/officeDocument/2006/customXml" ds:itemID="{E7E0E640-CB46-4962-ADF1-63453874FE62}">
+<ds:datastoreItem xmlns:ds="http://schemas.openxmlformats.org/officeDocument/2006/customXml" ds:itemID="{1A75F782-1E97-4E67-9DAC-354CD3FC2037}">
   <ds:schemaRefs>
     <ds:schemaRef ds:uri="http://schemas.openxmlformats.org/officeDocument/2006/bibliography"/>
   </ds:schemaRefs>

</xml_diff>

<commit_message>
Korrigering av felaktiga tester
</commit_message>
<xml_diff>
--- a/Blackboxtestning.docx
+++ b/Blackboxtestning.docx
@@ -189,13 +189,7 @@
         <w:rPr>
           <w:rFonts w:ascii="Times New Roman" w:hAnsi="Times New Roman" w:cs="Times New Roman"/>
         </w:rPr>
-        <w:t>Testningen fungerar på så sä</w:t>
-      </w:r>
-      <w:r>
-        <w:rPr>
-          <w:rFonts w:ascii="Times New Roman" w:hAnsi="Times New Roman" w:cs="Times New Roman"/>
-        </w:rPr>
-        <w:t xml:space="preserve">tt att en given input anges tillsammans med en förväntad output och faktisk output. </w:t>
+        <w:t xml:space="preserve">Testningen fungerar på så sätt att en given input anges tillsammans med en förväntad output och faktisk output. </w:t>
       </w:r>
       <w:r>
         <w:rPr>
@@ -1026,7 +1020,19 @@
               <w:rPr>
                 <w:rFonts w:ascii="Times New Roman" w:hAnsi="Times New Roman" w:cs="Times New Roman"/>
               </w:rPr>
-              <w:t>1,7976931348623157E+309</w:t>
+              <w:t>1</w:t>
+            </w:r>
+            <w:r>
+              <w:rPr>
+                <w:rFonts w:ascii="Times New Roman" w:hAnsi="Times New Roman" w:cs="Times New Roman"/>
+              </w:rPr>
+              <w:t>.</w:t>
+            </w:r>
+            <w:r>
+              <w:rPr>
+                <w:rFonts w:ascii="Times New Roman" w:hAnsi="Times New Roman" w:cs="Times New Roman"/>
+              </w:rPr>
+              <w:t>7976931348623157E+309</w:t>
             </w:r>
             <w:r>
               <w:rPr>
@@ -1049,7 +1055,13 @@
               <w:rPr>
                 <w:rFonts w:ascii="Times New Roman" w:hAnsi="Times New Roman" w:cs="Times New Roman"/>
               </w:rPr>
-              <w:t>1,7976931348623157E+309</w:t>
+              <w:t>1.</w:t>
+            </w:r>
+            <w:r>
+              <w:rPr>
+                <w:rFonts w:ascii="Times New Roman" w:hAnsi="Times New Roman" w:cs="Times New Roman"/>
+              </w:rPr>
+              <w:t>7976931348623157E+309</w:t>
             </w:r>
             <w:r>
               <w:rPr>
@@ -1072,7 +1084,13 @@
               <w:rPr>
                 <w:rFonts w:ascii="Times New Roman" w:hAnsi="Times New Roman" w:cs="Times New Roman"/>
               </w:rPr>
-              <w:t>1,7976931348623157E+309</w:t>
+              <w:t>1.</w:t>
+            </w:r>
+            <w:r>
+              <w:rPr>
+                <w:rFonts w:ascii="Times New Roman" w:hAnsi="Times New Roman" w:cs="Times New Roman"/>
+              </w:rPr>
+              <w:t>7976931348623157E+309</w:t>
             </w:r>
           </w:p>
         </w:tc>
@@ -1214,13 +1232,13 @@
               <w:rPr>
                 <w:rFonts w:ascii="Times New Roman" w:hAnsi="Times New Roman" w:cs="Times New Roman"/>
               </w:rPr>
-              <w:t>1,7976931348623157E+308</w:t>
-            </w:r>
-            <w:r>
-              <w:rPr>
-                <w:rFonts w:ascii="Times New Roman" w:hAnsi="Times New Roman" w:cs="Times New Roman"/>
-              </w:rPr>
-              <w:t>,</w:t>
+              <w:t>1.</w:t>
+            </w:r>
+            <w:r>
+              <w:rPr>
+                <w:rFonts w:ascii="Times New Roman" w:hAnsi="Times New Roman" w:cs="Times New Roman"/>
+              </w:rPr>
+              <w:t>7976931348623157E+308,</w:t>
             </w:r>
           </w:p>
           <w:p>
@@ -1235,13 +1253,7 @@
               <w:rPr>
                 <w:rFonts w:ascii="Times New Roman" w:hAnsi="Times New Roman" w:cs="Times New Roman"/>
               </w:rPr>
-              <w:t>1,7976931348623157E+308</w:t>
-            </w:r>
-            <w:r>
-              <w:rPr>
-                <w:rFonts w:ascii="Times New Roman" w:hAnsi="Times New Roman" w:cs="Times New Roman"/>
-              </w:rPr>
-              <w:t>,</w:t>
+              <w:t>1,7976931348623157E+308,</w:t>
             </w:r>
           </w:p>
           <w:p>
@@ -1279,21 +1291,7 @@
                 <w:rFonts w:ascii="Times New Roman" w:hAnsi="Times New Roman" w:cs="Times New Roman"/>
                 <w:color w:val="00B050"/>
               </w:rPr>
-              <w:t>Lik</w:t>
-            </w:r>
-            <w:r>
-              <w:rPr>
-                <w:rFonts w:ascii="Times New Roman" w:hAnsi="Times New Roman" w:cs="Times New Roman"/>
-                <w:color w:val="00B050"/>
-              </w:rPr>
-              <w:t>bent</w:t>
-            </w:r>
-            <w:r>
-              <w:rPr>
-                <w:rFonts w:ascii="Times New Roman" w:hAnsi="Times New Roman" w:cs="Times New Roman"/>
-                <w:color w:val="00B050"/>
-              </w:rPr>
-              <w:t xml:space="preserve"> triangel</w:t>
+              <w:t>Likbent triangel</w:t>
             </w:r>
           </w:p>
         </w:tc>
@@ -1315,21 +1313,7 @@
                 <w:rFonts w:ascii="Times New Roman" w:hAnsi="Times New Roman" w:cs="Times New Roman"/>
                 <w:color w:val="00B050"/>
               </w:rPr>
-              <w:t>Lik</w:t>
-            </w:r>
-            <w:r>
-              <w:rPr>
-                <w:rFonts w:ascii="Times New Roman" w:hAnsi="Times New Roman" w:cs="Times New Roman"/>
-                <w:color w:val="00B050"/>
-              </w:rPr>
-              <w:t>bent</w:t>
-            </w:r>
-            <w:r>
-              <w:rPr>
-                <w:rFonts w:ascii="Times New Roman" w:hAnsi="Times New Roman" w:cs="Times New Roman"/>
-                <w:color w:val="00B050"/>
-              </w:rPr>
-              <w:t xml:space="preserve"> triangel</w:t>
+              <w:t>Likbent triangel</w:t>
             </w:r>
           </w:p>
         </w:tc>
@@ -2633,6 +2617,162 @@
           </w:p>
         </w:tc>
       </w:tr>
+      <w:tr>
+        <w:trPr>
+          <w:trHeight w:val="288"/>
+        </w:trPr>
+        <w:tc>
+          <w:tcPr>
+            <w:cnfStyle w:val="001000000000" w:firstRow="0" w:lastRow="0" w:firstColumn="1" w:lastColumn="0" w:oddVBand="0" w:evenVBand="0" w:oddHBand="0" w:evenHBand="0" w:firstRowFirstColumn="0" w:firstRowLastColumn="0" w:lastRowFirstColumn="0" w:lastRowLastColumn="0"/>
+            <w:tcW w:w="704" w:type="dxa"/>
+          </w:tcPr>
+          <w:p>
+            <w:pPr>
+              <w:spacing w:line="276" w:lineRule="auto"/>
+              <w:rPr>
+                <w:rFonts w:ascii="Times New Roman" w:hAnsi="Times New Roman" w:cs="Times New Roman"/>
+                <w:b w:val="0"/>
+              </w:rPr>
+            </w:pPr>
+            <w:r>
+              <w:rPr>
+                <w:rFonts w:ascii="Times New Roman" w:hAnsi="Times New Roman" w:cs="Times New Roman"/>
+                <w:b w:val="0"/>
+              </w:rPr>
+              <w:t>#18</w:t>
+            </w:r>
+          </w:p>
+        </w:tc>
+        <w:tc>
+          <w:tcPr>
+            <w:tcW w:w="2835" w:type="dxa"/>
+          </w:tcPr>
+          <w:p>
+            <w:pPr>
+              <w:spacing w:line="276" w:lineRule="auto"/>
+              <w:cnfStyle w:val="000000000000" w:firstRow="0" w:lastRow="0" w:firstColumn="0" w:lastColumn="0" w:oddVBand="0" w:evenVBand="0" w:oddHBand="0" w:evenHBand="0" w:firstRowFirstColumn="0" w:firstRowLastColumn="0" w:lastRowFirstColumn="0" w:lastRowLastColumn="0"/>
+              <w:rPr>
+                <w:rFonts w:ascii="Times New Roman" w:hAnsi="Times New Roman" w:cs="Times New Roman"/>
+              </w:rPr>
+            </w:pPr>
+            <w:proofErr w:type="gramStart"/>
+            <w:r>
+              <w:rPr>
+                <w:rFonts w:ascii="Times New Roman" w:hAnsi="Times New Roman" w:cs="Times New Roman"/>
+              </w:rPr>
+              <w:t>110.100</w:t>
+            </w:r>
+            <w:proofErr w:type="gramEnd"/>
+            <w:r>
+              <w:rPr>
+                <w:rFonts w:ascii="Times New Roman" w:hAnsi="Times New Roman" w:cs="Times New Roman"/>
+              </w:rPr>
+              <w:t>,</w:t>
+            </w:r>
+          </w:p>
+          <w:p>
+            <w:pPr>
+              <w:spacing w:line="276" w:lineRule="auto"/>
+              <w:cnfStyle w:val="000000000000" w:firstRow="0" w:lastRow="0" w:firstColumn="0" w:lastColumn="0" w:oddVBand="0" w:evenVBand="0" w:oddHBand="0" w:evenHBand="0" w:firstRowFirstColumn="0" w:firstRowLastColumn="0" w:lastRowFirstColumn="0" w:lastRowLastColumn="0"/>
+              <w:rPr>
+                <w:rFonts w:ascii="Times New Roman" w:hAnsi="Times New Roman" w:cs="Times New Roman"/>
+              </w:rPr>
+            </w:pPr>
+            <w:proofErr w:type="gramStart"/>
+            <w:r>
+              <w:rPr>
+                <w:rFonts w:ascii="Times New Roman" w:hAnsi="Times New Roman" w:cs="Times New Roman"/>
+              </w:rPr>
+              <w:t>110.000</w:t>
+            </w:r>
+            <w:proofErr w:type="gramEnd"/>
+            <w:r>
+              <w:rPr>
+                <w:rFonts w:ascii="Times New Roman" w:hAnsi="Times New Roman" w:cs="Times New Roman"/>
+              </w:rPr>
+              <w:t>,</w:t>
+            </w:r>
+          </w:p>
+          <w:p>
+            <w:pPr>
+              <w:spacing w:line="276" w:lineRule="auto"/>
+              <w:cnfStyle w:val="000000000000" w:firstRow="0" w:lastRow="0" w:firstColumn="0" w:lastColumn="0" w:oddVBand="0" w:evenVBand="0" w:oddHBand="0" w:evenHBand="0" w:firstRowFirstColumn="0" w:firstRowLastColumn="0" w:lastRowFirstColumn="0" w:lastRowLastColumn="0"/>
+              <w:rPr>
+                <w:rFonts w:ascii="Times New Roman" w:hAnsi="Times New Roman" w:cs="Times New Roman"/>
+              </w:rPr>
+            </w:pPr>
+            <w:proofErr w:type="gramStart"/>
+            <w:r>
+              <w:rPr>
+                <w:rFonts w:ascii="Times New Roman" w:hAnsi="Times New Roman" w:cs="Times New Roman"/>
+              </w:rPr>
+              <w:t>110.400</w:t>
+            </w:r>
+            <w:proofErr w:type="gramEnd"/>
+          </w:p>
+        </w:tc>
+        <w:tc>
+          <w:tcPr>
+            <w:tcW w:w="2977" w:type="dxa"/>
+          </w:tcPr>
+          <w:p>
+            <w:pPr>
+              <w:spacing w:line="276" w:lineRule="auto"/>
+              <w:cnfStyle w:val="000000000000" w:firstRow="0" w:lastRow="0" w:firstColumn="0" w:lastColumn="0" w:oddVBand="0" w:evenVBand="0" w:oddHBand="0" w:evenHBand="0" w:firstRowFirstColumn="0" w:firstRowLastColumn="0" w:lastRowFirstColumn="0" w:lastRowLastColumn="0"/>
+              <w:rPr>
+                <w:rFonts w:ascii="Times New Roman" w:hAnsi="Times New Roman" w:cs="Times New Roman"/>
+                <w:color w:val="00B050"/>
+              </w:rPr>
+            </w:pPr>
+            <w:r>
+              <w:rPr>
+                <w:rFonts w:ascii="Times New Roman" w:hAnsi="Times New Roman" w:cs="Times New Roman"/>
+                <w:color w:val="00B050"/>
+              </w:rPr>
+              <w:t>Likbent triangel</w:t>
+            </w:r>
+          </w:p>
+        </w:tc>
+        <w:tc>
+          <w:tcPr>
+            <w:tcW w:w="4107" w:type="dxa"/>
+          </w:tcPr>
+          <w:p>
+            <w:pPr>
+              <w:spacing w:line="276" w:lineRule="auto"/>
+              <w:cnfStyle w:val="000000000000" w:firstRow="0" w:lastRow="0" w:firstColumn="0" w:lastColumn="0" w:oddVBand="0" w:evenVBand="0" w:oddHBand="0" w:evenHBand="0" w:firstRowFirstColumn="0" w:firstRowLastColumn="0" w:lastRowFirstColumn="0" w:lastRowLastColumn="0"/>
+              <w:rPr>
+                <w:rFonts w:ascii="Times New Roman" w:hAnsi="Times New Roman" w:cs="Times New Roman"/>
+                <w:color w:val="00B050"/>
+              </w:rPr>
+            </w:pPr>
+            <w:r>
+              <w:rPr>
+                <w:rFonts w:ascii="Times New Roman" w:hAnsi="Times New Roman" w:cs="Times New Roman"/>
+                <w:color w:val="00B050"/>
+              </w:rPr>
+              <w:t>-</w:t>
+            </w:r>
+          </w:p>
+        </w:tc>
+        <w:tc>
+          <w:tcPr>
+            <w:tcW w:w="1384" w:type="dxa"/>
+          </w:tcPr>
+          <w:p>
+            <w:pPr>
+              <w:spacing w:line="276" w:lineRule="auto"/>
+              <w:cnfStyle w:val="000000000000" w:firstRow="0" w:lastRow="0" w:firstColumn="0" w:lastColumn="0" w:oddVBand="0" w:evenVBand="0" w:oddHBand="0" w:evenHBand="0" w:firstRowFirstColumn="0" w:firstRowLastColumn="0" w:lastRowFirstColumn="0" w:lastRowLastColumn="0"/>
+              <w:rPr>
+                <w:rFonts w:ascii="Times New Roman" w:hAnsi="Times New Roman" w:cs="Times New Roman"/>
+                <w:color w:val="00B050"/>
+              </w:rPr>
+            </w:pPr>
+            <w:bookmarkStart w:id="0" w:name="_GoBack"/>
+            <w:bookmarkEnd w:id="0"/>
+          </w:p>
+        </w:tc>
+      </w:tr>
     </w:tbl>
     <w:p>
       <w:pPr>
@@ -2705,8 +2845,6 @@
           <w:rFonts w:ascii="Times New Roman" w:hAnsi="Times New Roman" w:cs="Times New Roman"/>
         </w:rPr>
       </w:pPr>
-      <w:bookmarkStart w:id="0" w:name="_GoBack"/>
-      <w:bookmarkEnd w:id="0"/>
       <w:r>
         <w:rPr>
           <w:rFonts w:ascii="Times New Roman" w:hAnsi="Times New Roman" w:cs="Times New Roman"/>
@@ -4122,7 +4260,7 @@
 </file>
 
 <file path=customXml/itemProps1.xml><?xml version="1.0" encoding="utf-8"?>
-<ds:datastoreItem xmlns:ds="http://schemas.openxmlformats.org/officeDocument/2006/customXml" ds:itemID="{1A75F782-1E97-4E67-9DAC-354CD3FC2037}">
+<ds:datastoreItem xmlns:ds="http://schemas.openxmlformats.org/officeDocument/2006/customXml" ds:itemID="{A2280BF1-B384-4096-8EAE-78069AE73DA8}">
   <ds:schemaRefs>
     <ds:schemaRef ds:uri="http://schemas.openxmlformats.org/officeDocument/2006/bibliography"/>
   </ds:schemaRefs>

</xml_diff>